<commit_message>
Gestión de riesgos con formato y resumen al principio
</commit_message>
<xml_diff>
--- a/Plan de proyecto/3. Gestión de riesgos TERMINADO.docx
+++ b/Plan de proyecto/3. Gestión de riesgos TERMINADO.docx
@@ -1,10 +1,10 @@
 
 <file path=word/document.xml><?xml version="1.0" encoding="utf-8"?>
-<w:document xmlns:wpc="http://schemas.microsoft.com/office/word/2010/wordprocessingCanvas" xmlns:cx="http://schemas.microsoft.com/office/drawing/2014/chartex" xmlns:cx1="http://schemas.microsoft.com/office/drawing/2015/9/8/chartex" xmlns:cx2="http://schemas.microsoft.com/office/drawing/2015/10/21/chartex" xmlns:cx3="http://schemas.microsoft.com/office/drawing/2016/5/9/chartex" xmlns:cx4="http://schemas.microsoft.com/office/drawing/2016/5/10/chartex" xmlns:cx5="http://schemas.microsoft.com/office/drawing/2016/5/11/chartex" xmlns:cx6="http://schemas.microsoft.com/office/drawing/2016/5/12/chartex" xmlns:cx7="http://schemas.microsoft.com/office/drawing/2016/5/13/chartex" xmlns:cx8="http://schemas.microsoft.com/office/drawing/2016/5/14/chartex" xmlns:mc="http://schemas.openxmlformats.org/markup-compatibility/2006" xmlns:aink="http://schemas.microsoft.com/office/drawing/2016/ink" xmlns:am3d="http://schemas.microsoft.com/office/drawing/2017/model3d" xmlns:o="urn:schemas-microsoft-com:office:office" xmlns:r="http://schemas.openxmlformats.org/officeDocument/2006/relationships" xmlns:m="http://schemas.openxmlformats.org/officeDocument/2006/math" xmlns:v="urn:schemas-microsoft-com:vml" xmlns:wp14="http://schemas.microsoft.com/office/word/2010/wordprocessingDrawing" xmlns:wp="http://schemas.openxmlformats.org/drawingml/2006/wordprocessingDrawing" xmlns:w10="urn:schemas-microsoft-com:office:word" xmlns:w="http://schemas.openxmlformats.org/wordprocessingml/2006/main" xmlns:w14="http://schemas.microsoft.com/office/word/2010/wordml" xmlns:w15="http://schemas.microsoft.com/office/word/2012/wordml" xmlns:w16cid="http://schemas.microsoft.com/office/word/2016/wordml/cid" xmlns:w16se="http://schemas.microsoft.com/office/word/2015/wordml/symex" xmlns:wpg="http://schemas.microsoft.com/office/word/2010/wordprocessingGroup" xmlns:wpi="http://schemas.microsoft.com/office/word/2010/wordprocessingInk" xmlns:wne="http://schemas.microsoft.com/office/word/2006/wordml" xmlns:wps="http://schemas.microsoft.com/office/word/2010/wordprocessingShape" mc:Ignorable="w14 w15 w16se w16cid wp14">
+<w:document xmlns:wpc="http://schemas.microsoft.com/office/word/2010/wordprocessingCanvas" xmlns:cx="http://schemas.microsoft.com/office/drawing/2014/chartex" xmlns:mc="http://schemas.openxmlformats.org/markup-compatibility/2006" xmlns:o="urn:schemas-microsoft-com:office:office" xmlns:r="http://schemas.openxmlformats.org/officeDocument/2006/relationships" xmlns:m="http://schemas.openxmlformats.org/officeDocument/2006/math" xmlns:v="urn:schemas-microsoft-com:vml" xmlns:wp14="http://schemas.microsoft.com/office/word/2010/wordprocessingDrawing" xmlns:wp="http://schemas.openxmlformats.org/drawingml/2006/wordprocessingDrawing" xmlns:w10="urn:schemas-microsoft-com:office:word" xmlns:w="http://schemas.openxmlformats.org/wordprocessingml/2006/main" xmlns:w14="http://schemas.microsoft.com/office/word/2010/wordml" xmlns:w15="http://schemas.microsoft.com/office/word/2012/wordml" xmlns:w16se="http://schemas.microsoft.com/office/word/2015/wordml/symex" xmlns:wpg="http://schemas.microsoft.com/office/word/2010/wordprocessingGroup" xmlns:wpi="http://schemas.microsoft.com/office/word/2010/wordprocessingInk" xmlns:wne="http://schemas.microsoft.com/office/word/2006/wordml" xmlns:wps="http://schemas.microsoft.com/office/word/2010/wordprocessingShape" mc:Ignorable="w14 w15 w16se wp14">
   <w:body>
     <w:tbl>
       <w:tblPr>
-        <w:tblpPr w:leftFromText="180" w:rightFromText="180" w:vertAnchor="text" w:horzAnchor="page" w:tblpX="993" w:tblpY="3207"/>
+        <w:tblpPr w:leftFromText="180" w:rightFromText="180" w:vertAnchor="text" w:horzAnchor="margin" w:tblpXSpec="right" w:tblpY="-439"/>
         <w:tblW w:w="0" w:type="auto"/>
         <w:tblBorders>
           <w:top w:val="single" w:sz="4" w:space="0" w:color="auto"/>
@@ -65,7 +65,13 @@
         </w:tc>
       </w:tr>
     </w:tbl>
-    <w:p/>
+    <w:p>
+      <w:pPr>
+        <w:jc w:val="right"/>
+      </w:pPr>
+      <w:bookmarkStart w:id="0" w:name="_GoBack"/>
+      <w:bookmarkEnd w:id="0"/>
+    </w:p>
     <w:p>
       <w:pPr>
         <w:spacing w:after="200"/>
@@ -80,6 +86,142 @@
           <w:u w:val="single"/>
         </w:rPr>
       </w:pPr>
+      <w:r>
+        <w:rPr>
+          <w:rFonts w:ascii="Times New Roman" w:hAnsi="Times New Roman"/>
+          <w:noProof/>
+          <w:u w:val="single"/>
+        </w:rPr>
+        <mc:AlternateContent>
+          <mc:Choice Requires="wps">
+            <w:drawing>
+              <wp:anchor distT="91440" distB="91440" distL="114300" distR="114300" simplePos="0" relativeHeight="251659264" behindDoc="0" locked="0" layoutInCell="1" allowOverlap="1" wp14:anchorId="4CD1744E" wp14:editId="2278E3BB">
+                <wp:simplePos x="0" y="0"/>
+                <wp:positionH relativeFrom="margin">
+                  <wp:align>right</wp:align>
+                </wp:positionH>
+                <wp:positionV relativeFrom="paragraph">
+                  <wp:posOffset>698500</wp:posOffset>
+                </wp:positionV>
+                <wp:extent cx="6305550" cy="1282065"/>
+                <wp:effectExtent l="0" t="0" r="0" b="0"/>
+                <wp:wrapSquare wrapText="bothSides"/>
+                <wp:docPr id="206" name="Cuadro de texto 2"/>
+                <wp:cNvGraphicFramePr>
+                  <a:graphicFrameLocks xmlns:a="http://schemas.openxmlformats.org/drawingml/2006/main"/>
+                </wp:cNvGraphicFramePr>
+                <a:graphic xmlns:a="http://schemas.openxmlformats.org/drawingml/2006/main">
+                  <a:graphicData uri="http://schemas.microsoft.com/office/word/2010/wordprocessingShape">
+                    <wps:wsp>
+                      <wps:cNvSpPr txBox="1">
+                        <a:spLocks noChangeArrowheads="1"/>
+                      </wps:cNvSpPr>
+                      <wps:spPr bwMode="auto">
+                        <a:xfrm>
+                          <a:off x="0" y="0"/>
+                          <a:ext cx="6305550" cy="1282065"/>
+                        </a:xfrm>
+                        <a:prstGeom prst="rect">
+                          <a:avLst/>
+                        </a:prstGeom>
+                        <a:noFill/>
+                        <a:ln w="9525">
+                          <a:noFill/>
+                          <a:miter lim="800000"/>
+                          <a:headEnd/>
+                          <a:tailEnd/>
+                        </a:ln>
+                      </wps:spPr>
+                      <wps:txbx>
+                        <w:txbxContent>
+                          <w:p>
+                            <w:pPr>
+                              <w:pBdr>
+                                <w:top w:val="single" w:sz="36" w:space="6" w:color="161718" w:themeColor="text1"/>
+                                <w:bottom w:val="single" w:sz="18" w:space="6" w:color="F73A7D" w:themeColor="accent6" w:themeTint="99"/>
+                              </w:pBdr>
+                              <w:rPr>
+                                <w:rStyle w:val="Textodemarcadordeposicin"/>
+                                <w:i/>
+                                <w:iCs/>
+                                <w:color w:val="4D5154" w:themeColor="text1" w:themeTint="BF"/>
+                                <w:sz w:val="27"/>
+                                <w:szCs w:val="27"/>
+                              </w:rPr>
+                            </w:pPr>
+                            <w:r>
+                              <w:rPr>
+                                <w:rStyle w:val="Textodemarcadordeposicin"/>
+                                <w:i/>
+                                <w:iCs/>
+                                <w:color w:val="4D5154" w:themeColor="text1" w:themeTint="BF"/>
+                                <w:sz w:val="27"/>
+                                <w:szCs w:val="27"/>
+                              </w:rPr>
+                              <w:t>En esta sección reconoceremos los principales riesgos en el desarrollo de nuestra aplicación y haremos un plan para prevenirlos, supervisar la prevención y, en caso de que se hagan reales, crearemos un plan de contingencia para que su impacto sea mínimo.</w:t>
+                            </w:r>
+                          </w:p>
+                        </w:txbxContent>
+                      </wps:txbx>
+                      <wps:bodyPr rot="0" vert="horz" wrap="square" lIns="91440" tIns="45720" rIns="91440" bIns="45720" anchor="t" anchorCtr="0">
+                        <a:noAutofit/>
+                      </wps:bodyPr>
+                    </wps:wsp>
+                  </a:graphicData>
+                </a:graphic>
+                <wp14:sizeRelH relativeFrom="margin">
+                  <wp14:pctWidth>0</wp14:pctWidth>
+                </wp14:sizeRelH>
+                <wp14:sizeRelV relativeFrom="margin">
+                  <wp14:pctHeight>0</wp14:pctHeight>
+                </wp14:sizeRelV>
+              </wp:anchor>
+            </w:drawing>
+          </mc:Choice>
+          <mc:Fallback>
+            <w:pict>
+              <v:shapetype w14:anchorId="4CD1744E" id="_x0000_t202" coordsize="21600,21600" o:spt="202" path="m,l,21600r21600,l21600,xe">
+                <v:stroke joinstyle="miter"/>
+                <v:path gradientshapeok="t" o:connecttype="rect"/>
+              </v:shapetype>
+              <v:shape id="Cuadro de texto 2" o:spid="_x0000_s1026" type="#_x0000_t202" style="position:absolute;margin-left:445.3pt;margin-top:55pt;width:496.5pt;height:100.95pt;z-index:251659264;visibility:visible;mso-wrap-style:square;mso-width-percent:0;mso-height-percent:0;mso-wrap-distance-left:9pt;mso-wrap-distance-top:7.2pt;mso-wrap-distance-right:9pt;mso-wrap-distance-bottom:7.2pt;mso-position-horizontal:right;mso-position-horizontal-relative:margin;mso-position-vertical:absolute;mso-position-vertical-relative:text;mso-width-percent:0;mso-height-percent:0;mso-width-relative:margin;mso-height-relative:margin;v-text-anchor:top" o:gfxdata="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" filled="f" stroked="f">
+                <v:textbox>
+                  <w:txbxContent>
+                    <w:p>
+                      <w:pPr>
+                        <w:pBdr>
+                          <w:top w:val="single" w:sz="36" w:space="6" w:color="161718" w:themeColor="text1"/>
+                          <w:bottom w:val="single" w:sz="18" w:space="6" w:color="F73A7D" w:themeColor="accent6" w:themeTint="99"/>
+                        </w:pBdr>
+                        <w:rPr>
+                          <w:rStyle w:val="Textodemarcadordeposicin"/>
+                          <w:i/>
+                          <w:iCs/>
+                          <w:color w:val="4D5154" w:themeColor="text1" w:themeTint="BF"/>
+                          <w:sz w:val="27"/>
+                          <w:szCs w:val="27"/>
+                        </w:rPr>
+                      </w:pPr>
+                      <w:r>
+                        <w:rPr>
+                          <w:rStyle w:val="Textodemarcadordeposicin"/>
+                          <w:i/>
+                          <w:iCs/>
+                          <w:color w:val="4D5154" w:themeColor="text1" w:themeTint="BF"/>
+                          <w:sz w:val="27"/>
+                          <w:szCs w:val="27"/>
+                        </w:rPr>
+                        <w:t>En esta sección reconoceremos los principales riesgos en el desarrollo de nuestra aplicación y haremos un plan para prevenirlos, supervisar la prevención y, en caso de que se hagan reales, crearemos un plan de contingencia para que su impacto sea mínimo.</w:t>
+                      </w:r>
+                    </w:p>
+                  </w:txbxContent>
+                </v:textbox>
+                <w10:wrap type="square" anchorx="margin"/>
+              </v:shape>
+            </w:pict>
+          </mc:Fallback>
+        </mc:AlternateContent>
+      </w:r>
       <w:r>
         <w:rPr>
           <w:rFonts w:ascii="Times New Roman" w:hAnsi="Times New Roman"/>
@@ -178,7 +320,17 @@
           <w:sz w:val="26"/>
           <w:szCs w:val="26"/>
         </w:rPr>
-        <w:t xml:space="preserve"> sección trataremos de identificar adecuadamente los riesgos que puedan surgir durante el desarrollo </w:t>
+        <w:t xml:space="preserve"> sección trataremos de </w:t>
+      </w:r>
+      <w:r>
+        <w:rPr>
+          <w:rFonts w:ascii="Times New Roman" w:hAnsi="Times New Roman"/>
+          <w:b w:val="0"/>
+          <w:color w:val="A4063E" w:themeColor="accent6"/>
+          <w:sz w:val="26"/>
+          <w:szCs w:val="26"/>
+        </w:rPr>
+        <w:t xml:space="preserve">identificar adecuadamente los riesgos </w:t>
       </w:r>
       <w:r>
         <w:rPr>
@@ -187,7 +339,54 @@
           <w:sz w:val="26"/>
           <w:szCs w:val="26"/>
         </w:rPr>
-        <w:t>del proyecto para así poder prevenirlos y, en caso de que se hagan reales, tener un plan de contingencia para que su impacto sea el mínimo.</w:t>
+        <w:t xml:space="preserve">que puedan surgir durante el desarrollo </w:t>
+      </w:r>
+      <w:r>
+        <w:rPr>
+          <w:rFonts w:ascii="Times New Roman" w:hAnsi="Times New Roman"/>
+          <w:b w:val="0"/>
+          <w:sz w:val="26"/>
+          <w:szCs w:val="26"/>
+        </w:rPr>
+        <w:t xml:space="preserve">del proyecto para así poder </w:t>
+      </w:r>
+      <w:r>
+        <w:rPr>
+          <w:rFonts w:ascii="Times New Roman" w:hAnsi="Times New Roman"/>
+          <w:b w:val="0"/>
+          <w:color w:val="A4063E" w:themeColor="accent6"/>
+          <w:sz w:val="26"/>
+          <w:szCs w:val="26"/>
+        </w:rPr>
+        <w:t>prevenirlos</w:t>
+      </w:r>
+      <w:r>
+        <w:rPr>
+          <w:rFonts w:ascii="Times New Roman" w:hAnsi="Times New Roman"/>
+          <w:b w:val="0"/>
+          <w:sz w:val="26"/>
+          <w:szCs w:val="26"/>
+        </w:rPr>
+        <w:t xml:space="preserve"> y, en caso de que se hagan reales, tener un </w:t>
+      </w:r>
+      <w:r>
+        <w:rPr>
+          <w:rFonts w:ascii="Times New Roman" w:hAnsi="Times New Roman"/>
+          <w:b w:val="0"/>
+          <w:color w:val="A4063E" w:themeColor="accent6"/>
+          <w:sz w:val="26"/>
+          <w:szCs w:val="26"/>
+        </w:rPr>
+        <w:t xml:space="preserve">plan de contingencia </w:t>
+      </w:r>
+      <w:r>
+        <w:rPr>
+          <w:rFonts w:ascii="Times New Roman" w:hAnsi="Times New Roman"/>
+          <w:b w:val="0"/>
+          <w:sz w:val="26"/>
+          <w:szCs w:val="26"/>
+        </w:rPr>
+        <w:t>para que su impacto sea el mínimo.</w:t>
       </w:r>
     </w:p>
     <w:p>
@@ -233,7 +432,7 @@
     </w:p>
     <w:tbl>
       <w:tblPr>
-        <w:tblStyle w:val="Tablaconcuadrcula5oscura-nfasis1"/>
+        <w:tblStyle w:val="Tabladecuadrcula5oscura-nfasis1"/>
         <w:tblpPr w:leftFromText="141" w:rightFromText="141" w:vertAnchor="text" w:tblpXSpec="center" w:tblpY="1"/>
         <w:tblW w:w="10124" w:type="dxa"/>
         <w:tblLook w:val="04A0" w:firstRow="1" w:lastRow="0" w:firstColumn="1" w:lastColumn="0" w:noHBand="0" w:noVBand="1"/>
@@ -364,27 +563,7 @@
                 <w:sz w:val="24"/>
                 <w:szCs w:val="24"/>
               </w:rPr>
-              <w:t xml:space="preserve">Para el desarrollo fluido de los intercambios de favores. Es decir, que la demanda y la oferta se mantengan activos, debemos alcanzar un número mínimo de personas que descarguen la aplicación. Es lo que llamamos masa crítica y </w:t>
-            </w:r>
-            <w:proofErr w:type="gramStart"/>
-            <w:r>
-              <w:rPr>
-                <w:rFonts w:ascii="Times New Roman" w:hAnsi="Times New Roman"/>
-                <w:b w:val="0"/>
-                <w:sz w:val="24"/>
-                <w:szCs w:val="24"/>
-              </w:rPr>
-              <w:t>que</w:t>
-            </w:r>
-            <w:proofErr w:type="gramEnd"/>
-            <w:r>
-              <w:rPr>
-                <w:rFonts w:ascii="Times New Roman" w:hAnsi="Times New Roman"/>
-                <w:b w:val="0"/>
-                <w:sz w:val="24"/>
-                <w:szCs w:val="24"/>
-              </w:rPr>
-              <w:t xml:space="preserve"> si no se alcanza, el intercambio de favores entre usuarios se presenta inviable</w:t>
+              <w:t>Para el desarrollo fluido de los intercambios de favores. Es decir, que la demanda y la oferta se mantengan activos, debemos alcanzar un número mínimo de personas que descarguen la aplicación. Es lo que llamamos masa crítica y que si no se alcanza, el intercambio de favores entre usuarios se presenta inviable</w:t>
             </w:r>
           </w:p>
         </w:tc>
@@ -574,27 +753,25 @@
                 <w:sz w:val="24"/>
                 <w:szCs w:val="24"/>
               </w:rPr>
-              <w:t xml:space="preserve">Debido a la falta experiencia de los trabajadores es posible que su esfuerzo y trabajo no se vea luego reflejado en resultados tangibles y que, en </w:t>
-            </w:r>
-            <w:proofErr w:type="gramStart"/>
-            <w:r>
-              <w:rPr>
-                <w:rFonts w:ascii="Times New Roman" w:hAnsi="Times New Roman"/>
-                <w:b w:val="0"/>
-                <w:sz w:val="24"/>
-                <w:szCs w:val="24"/>
-              </w:rPr>
-              <w:t>consecuencia</w:t>
-            </w:r>
-            <w:proofErr w:type="gramEnd"/>
-            <w:r>
-              <w:rPr>
-                <w:rFonts w:ascii="Times New Roman" w:hAnsi="Times New Roman"/>
-                <w:b w:val="0"/>
-                <w:sz w:val="24"/>
-                <w:szCs w:val="24"/>
-              </w:rPr>
-              <w:t xml:space="preserve"> de esta baja eficiencia, no se alcancen los plazos preestablecidos.</w:t>
+              <w:t>Debido a la falta experiencia de los trabajadores es posible que su esfuerzo y trabajo no se vea luego reflejado en resultados tangibles y</w:t>
+            </w:r>
+            <w:r>
+              <w:rPr>
+                <w:rFonts w:ascii="Times New Roman" w:hAnsi="Times New Roman"/>
+                <w:b w:val="0"/>
+                <w:sz w:val="24"/>
+                <w:szCs w:val="24"/>
+              </w:rPr>
+              <w:t xml:space="preserve"> que</w:t>
+            </w:r>
+            <w:r>
+              <w:rPr>
+                <w:rFonts w:ascii="Times New Roman" w:hAnsi="Times New Roman"/>
+                <w:b w:val="0"/>
+                <w:sz w:val="24"/>
+                <w:szCs w:val="24"/>
+              </w:rPr>
+              <w:t>, en consecuencia, no se alcancen los plazos preestablecidos.</w:t>
             </w:r>
           </w:p>
         </w:tc>
@@ -629,6 +806,7 @@
                 <w:sz w:val="24"/>
                 <w:szCs w:val="24"/>
               </w:rPr>
+              <w:lastRenderedPageBreak/>
               <w:t>Falta de comunicación entre trabajadores</w:t>
             </w:r>
           </w:p>
@@ -692,7 +870,6 @@
                 <w:sz w:val="24"/>
                 <w:szCs w:val="24"/>
               </w:rPr>
-              <w:lastRenderedPageBreak/>
               <w:t>Cambio de requisitos del cliente</w:t>
             </w:r>
           </w:p>
@@ -849,27 +1026,7 @@
                 <w:sz w:val="24"/>
                 <w:szCs w:val="24"/>
               </w:rPr>
-              <w:t xml:space="preserve">Todo proyecto está ligado a su financiación, por eso es un riesgo </w:t>
-            </w:r>
-            <w:proofErr w:type="gramStart"/>
-            <w:r>
-              <w:rPr>
-                <w:rFonts w:ascii="Times New Roman" w:hAnsi="Times New Roman"/>
-                <w:b w:val="0"/>
-                <w:sz w:val="24"/>
-                <w:szCs w:val="24"/>
-              </w:rPr>
-              <w:t>a</w:t>
-            </w:r>
-            <w:proofErr w:type="gramEnd"/>
-            <w:r>
-              <w:rPr>
-                <w:rFonts w:ascii="Times New Roman" w:hAnsi="Times New Roman"/>
-                <w:b w:val="0"/>
-                <w:sz w:val="24"/>
-                <w:szCs w:val="24"/>
-              </w:rPr>
-              <w:t xml:space="preserve"> tener en cuenta.</w:t>
+              <w:t>Todo proyecto está ligado a su financiación, por eso es un riesgo a tener en cuenta.</w:t>
             </w:r>
           </w:p>
         </w:tc>
@@ -1232,21 +1389,6 @@
     <w:p>
       <w:pPr>
         <w:pStyle w:val="Ttulo2"/>
-        <w:spacing w:after="500"/>
-        <w:ind w:left="360"/>
-        <w:rPr>
-          <w:rFonts w:ascii="Times New Roman" w:hAnsi="Times New Roman"/>
-          <w:b w:val="0"/>
-          <w:sz w:val="26"/>
-          <w:szCs w:val="26"/>
-        </w:rPr>
-      </w:pPr>
-    </w:p>
-    <w:p>
-      <w:pPr>
-        <w:pStyle w:val="Ttulo2"/>
-        <w:spacing w:after="500"/>
-        <w:ind w:left="360"/>
         <w:rPr>
           <w:rFonts w:ascii="Times New Roman" w:hAnsi="Times New Roman"/>
           <w:b w:val="0"/>
@@ -1259,13 +1401,12 @@
           <w:b w:val="0"/>
           <w:sz w:val="24"/>
         </w:rPr>
-        <w:t xml:space="preserve">                            </w:t>
+        <w:br/>
       </w:r>
     </w:p>
     <w:p>
       <w:pPr>
         <w:pStyle w:val="Ttulo2"/>
-        <w:spacing w:after="500"/>
         <w:rPr>
           <w:rFonts w:ascii="Times New Roman" w:hAnsi="Times New Roman"/>
           <w:b w:val="0"/>
@@ -1276,16 +1417,51 @@
     <w:p>
       <w:pPr>
         <w:pStyle w:val="Ttulo2"/>
-        <w:spacing w:after="500"/>
         <w:rPr>
+          <w:rFonts w:ascii="Times New Roman" w:hAnsi="Times New Roman"/>
           <w:b w:val="0"/>
+          <w:sz w:val="24"/>
         </w:rPr>
       </w:pPr>
     </w:p>
     <w:p>
       <w:pPr>
+        <w:pStyle w:val="Ttulo2"/>
         <w:rPr>
-          <w:color w:val="auto"/>
+          <w:rFonts w:ascii="Times New Roman" w:hAnsi="Times New Roman"/>
+          <w:b w:val="0"/>
+          <w:sz w:val="24"/>
+        </w:rPr>
+      </w:pPr>
+    </w:p>
+    <w:p>
+      <w:pPr>
+        <w:pStyle w:val="Ttulo2"/>
+        <w:rPr>
+          <w:rFonts w:ascii="Times New Roman" w:hAnsi="Times New Roman"/>
+          <w:b w:val="0"/>
+          <w:sz w:val="24"/>
+        </w:rPr>
+      </w:pPr>
+    </w:p>
+    <w:p>
+      <w:pPr>
+        <w:pStyle w:val="Ttulo2"/>
+        <w:rPr>
+          <w:rFonts w:ascii="Times New Roman" w:hAnsi="Times New Roman"/>
+          <w:b w:val="0"/>
+          <w:sz w:val="24"/>
+        </w:rPr>
+      </w:pPr>
+    </w:p>
+    <w:p>
+      <w:pPr>
+        <w:pStyle w:val="Ttulo3"/>
+        <w:ind w:left="360"/>
+        <w:rPr>
+          <w:rFonts w:ascii="Times New Roman" w:eastAsiaTheme="minorHAnsi" w:hAnsi="Times New Roman"/>
+          <w:i w:val="0"/>
+          <w:szCs w:val="32"/>
         </w:rPr>
       </w:pPr>
     </w:p>
@@ -1337,6 +1513,16 @@
     <w:p>
       <w:pPr>
         <w:pStyle w:val="Ttulo3"/>
+        <w:rPr>
+          <w:rFonts w:ascii="Times New Roman" w:eastAsiaTheme="minorHAnsi" w:hAnsi="Times New Roman"/>
+          <w:i w:val="0"/>
+          <w:szCs w:val="32"/>
+        </w:rPr>
+      </w:pPr>
+    </w:p>
+    <w:p>
+      <w:pPr>
+        <w:pStyle w:val="Ttulo3"/>
         <w:ind w:left="360"/>
         <w:rPr>
           <w:rFonts w:ascii="Times New Roman" w:eastAsiaTheme="minorHAnsi" w:hAnsi="Times New Roman"/>
@@ -1370,7 +1556,26 @@
           <w:sz w:val="26"/>
           <w:szCs w:val="26"/>
         </w:rPr>
-        <w:t>. Este modelo establece 4 niveles de prioridad en función de la probabilidad de que tenga lugar el riesgo y del impacto que tiene la ocurrencia del riesgo en el desarrollo del proyecto.</w:t>
+        <w:t xml:space="preserve">. Este modelo establece </w:t>
+      </w:r>
+      <w:r>
+        <w:rPr>
+          <w:rFonts w:ascii="Times New Roman" w:eastAsiaTheme="minorHAnsi" w:hAnsi="Times New Roman"/>
+          <w:i w:val="0"/>
+          <w:color w:val="A4063E" w:themeColor="accent6"/>
+          <w:sz w:val="26"/>
+          <w:szCs w:val="26"/>
+        </w:rPr>
+        <w:t xml:space="preserve">4 niveles de prioridad </w:t>
+      </w:r>
+      <w:r>
+        <w:rPr>
+          <w:rFonts w:ascii="Times New Roman" w:eastAsiaTheme="minorHAnsi" w:hAnsi="Times New Roman"/>
+          <w:i w:val="0"/>
+          <w:sz w:val="26"/>
+          <w:szCs w:val="26"/>
+        </w:rPr>
+        <w:t>en función de la probabilidad de que tenga lugar el riesgo y del impacto que tiene la ocurrencia del riesgo en el desarrollo del proyecto.</w:t>
       </w:r>
     </w:p>
     <w:p>
@@ -1386,7 +1591,7 @@
     </w:p>
     <w:tbl>
       <w:tblPr>
-        <w:tblStyle w:val="Tablaconcuadrcula5oscura-nfasis1"/>
+        <w:tblStyle w:val="Tabladecuadrcula5oscura-nfasis1"/>
         <w:tblpPr w:leftFromText="141" w:rightFromText="141" w:vertAnchor="text" w:tblpXSpec="center" w:tblpY="1"/>
         <w:tblW w:w="0" w:type="auto"/>
         <w:tblLook w:val="04A0" w:firstRow="1" w:lastRow="0" w:firstColumn="1" w:lastColumn="0" w:noHBand="0" w:noVBand="1"/>
@@ -3156,17 +3361,7 @@
           <w:color w:val="auto"/>
           <w:sz w:val="32"/>
         </w:rPr>
-        <w:lastRenderedPageBreak/>
-        <w:t>Plan de gestión de riesgos: Reducción, supervisión, y plan de contingencia</w:t>
-      </w:r>
-      <w:r>
-        <w:rPr>
-          <w:rFonts w:ascii="Times New Roman" w:hAnsi="Times New Roman" w:cs="Times New Roman"/>
-          <w:b/>
-          <w:color w:val="auto"/>
-          <w:sz w:val="32"/>
-        </w:rPr>
-        <w:t>:</w:t>
+        <w:t>Plan de gestión de riesgos: Reducción, supervisión, y plan de contingencia:</w:t>
       </w:r>
     </w:p>
     <w:p>
@@ -3198,7 +3393,61 @@
           <w:sz w:val="26"/>
           <w:szCs w:val="26"/>
         </w:rPr>
-        <w:t>A continuación, se muestran en las siguientes tablas los planes de gestión de los riesgos establecidos anteriormente, indicando las acciones necesarias para prevenirlos, supervisarlos, e indicando las acciones de contingencia si ocurriese el riesgo.</w:t>
+        <w:t xml:space="preserve">A continuación, se muestran en las siguientes tablas los planes de gestión de los riesgos establecidos anteriormente, indicando las acciones necesarias para </w:t>
+      </w:r>
+      <w:r>
+        <w:rPr>
+          <w:rFonts w:ascii="Times New Roman" w:hAnsi="Times New Roman" w:cs="Times New Roman"/>
+          <w:color w:val="A4063E" w:themeColor="accent6"/>
+          <w:sz w:val="26"/>
+          <w:szCs w:val="26"/>
+        </w:rPr>
+        <w:t>prevenirlos</w:t>
+      </w:r>
+      <w:r>
+        <w:rPr>
+          <w:rFonts w:ascii="Times New Roman" w:hAnsi="Times New Roman" w:cs="Times New Roman"/>
+          <w:color w:val="auto"/>
+          <w:sz w:val="26"/>
+          <w:szCs w:val="26"/>
+        </w:rPr>
+        <w:t xml:space="preserve">, </w:t>
+      </w:r>
+      <w:r>
+        <w:rPr>
+          <w:rFonts w:ascii="Times New Roman" w:hAnsi="Times New Roman" w:cs="Times New Roman"/>
+          <w:color w:val="A4063E" w:themeColor="accent6"/>
+          <w:sz w:val="26"/>
+          <w:szCs w:val="26"/>
+        </w:rPr>
+        <w:t>supervisarlos</w:t>
+      </w:r>
+      <w:r>
+        <w:rPr>
+          <w:rFonts w:ascii="Times New Roman" w:hAnsi="Times New Roman" w:cs="Times New Roman"/>
+          <w:color w:val="auto"/>
+          <w:sz w:val="26"/>
+          <w:szCs w:val="26"/>
+        </w:rPr>
+        <w:t xml:space="preserve">, e indicando las </w:t>
+      </w:r>
+      <w:r>
+        <w:rPr>
+          <w:rFonts w:ascii="Times New Roman" w:hAnsi="Times New Roman" w:cs="Times New Roman"/>
+          <w:color w:val="A4063E" w:themeColor="accent6"/>
+          <w:sz w:val="26"/>
+          <w:szCs w:val="26"/>
+        </w:rPr>
+        <w:t xml:space="preserve">acciones de contingencia </w:t>
+      </w:r>
+      <w:r>
+        <w:rPr>
+          <w:rFonts w:ascii="Times New Roman" w:hAnsi="Times New Roman" w:cs="Times New Roman"/>
+          <w:color w:val="auto"/>
+          <w:sz w:val="26"/>
+          <w:szCs w:val="26"/>
+        </w:rPr>
+        <w:t>si ocurriese el riesgo.</w:t>
       </w:r>
     </w:p>
     <w:p>
@@ -3215,7 +3464,7 @@
     </w:p>
     <w:tbl>
       <w:tblPr>
-        <w:tblStyle w:val="Tablaconcuadrcula5oscura-nfasis6"/>
+        <w:tblStyle w:val="Tabladecuadrcula5oscura-nfasis6"/>
         <w:tblW w:w="0" w:type="auto"/>
         <w:tblLook w:val="04A0" w:firstRow="1" w:lastRow="0" w:firstColumn="1" w:lastColumn="0" w:noHBand="0" w:noVBand="1"/>
       </w:tblPr>
@@ -3321,32 +3570,14 @@
                 <w:color w:val="auto"/>
                 <w:szCs w:val="26"/>
               </w:rPr>
-              <w:t xml:space="preserve">Mala acogida </w:t>
-            </w:r>
-            <w:proofErr w:type="gramStart"/>
-            <w:r>
-              <w:rPr>
-                <w:rFonts w:ascii="Times New Roman" w:hAnsi="Times New Roman" w:cs="Times New Roman"/>
-                <w:color w:val="auto"/>
-                <w:szCs w:val="26"/>
-              </w:rPr>
-              <w:t>( no</w:t>
-            </w:r>
-            <w:proofErr w:type="gramEnd"/>
-            <w:r>
-              <w:rPr>
-                <w:rFonts w:ascii="Times New Roman" w:hAnsi="Times New Roman" w:cs="Times New Roman"/>
-                <w:color w:val="auto"/>
-                <w:szCs w:val="26"/>
-              </w:rPr>
-              <w:t xml:space="preserve"> alcanzar la masa crítica)</w:t>
+              <w:t>Mala acogida ( no alcanzar la masa crítica)</w:t>
             </w:r>
           </w:p>
         </w:tc>
       </w:tr>
       <w:tr>
         <w:trPr>
-          <w:trHeight w:val="695"/>
+          <w:trHeight w:val="861"/>
         </w:trPr>
         <w:tc>
           <w:tcPr>
@@ -3409,7 +3640,7 @@
       <w:tr>
         <w:trPr>
           <w:cnfStyle w:val="000000100000" w:firstRow="0" w:lastRow="0" w:firstColumn="0" w:lastColumn="0" w:oddVBand="0" w:evenVBand="0" w:oddHBand="1" w:evenHBand="0" w:firstRowFirstColumn="0" w:firstRowLastColumn="0" w:lastRowFirstColumn="0" w:lastRowLastColumn="0"/>
-          <w:trHeight w:val="544"/>
+          <w:trHeight w:val="1013"/>
         </w:trPr>
         <w:tc>
           <w:tcPr>
@@ -3471,7 +3702,7 @@
       </w:tr>
       <w:tr>
         <w:trPr>
-          <w:trHeight w:val="790"/>
+          <w:trHeight w:val="1025"/>
         </w:trPr>
         <w:tc>
           <w:tcPr>
@@ -3546,7 +3777,7 @@
     </w:p>
     <w:tbl>
       <w:tblPr>
-        <w:tblStyle w:val="Tablaconcuadrcula5oscura-nfasis6"/>
+        <w:tblStyle w:val="Tabladecuadrcula5oscura-nfasis6"/>
         <w:tblW w:w="0" w:type="auto"/>
         <w:tblLook w:val="04A0" w:firstRow="1" w:lastRow="0" w:firstColumn="1" w:lastColumn="0" w:noHBand="0" w:noVBand="1"/>
       </w:tblPr>
@@ -3668,7 +3899,7 @@
       </w:tr>
       <w:tr>
         <w:trPr>
-          <w:trHeight w:val="695"/>
+          <w:trHeight w:val="1055"/>
         </w:trPr>
         <w:tc>
           <w:tcPr>
@@ -3731,7 +3962,7 @@
       <w:tr>
         <w:trPr>
           <w:cnfStyle w:val="000000100000" w:firstRow="0" w:lastRow="0" w:firstColumn="0" w:lastColumn="0" w:oddVBand="0" w:evenVBand="0" w:oddHBand="1" w:evenHBand="0" w:firstRowFirstColumn="0" w:firstRowLastColumn="0" w:lastRowFirstColumn="0" w:lastRowLastColumn="0"/>
-          <w:trHeight w:val="544"/>
+          <w:trHeight w:val="1156"/>
         </w:trPr>
         <w:tc>
           <w:tcPr>
@@ -3849,6 +4080,15 @@
                 <w:szCs w:val="26"/>
               </w:rPr>
               <w:t>Sustituir a los trabajadores que no alcancen un mínimo exigible de productividad por personas de vasta experiencia laboral que adopten el rol de “veterano”, es decir, que guíe a los trabajadores más novatos a una manera de hacer el trabajo más práctica, rápida y eficiente</w:t>
+            </w:r>
+            <w:r>
+              <w:rPr>
+                <w:rFonts w:ascii="Times New Roman" w:hAnsi="Times New Roman" w:cs="Times New Roman"/>
+                <w:color w:val="auto"/>
+                <w:sz w:val="24"/>
+                <w:szCs w:val="26"/>
+              </w:rPr>
+              <w:t>.</w:t>
             </w:r>
           </w:p>
         </w:tc>
@@ -3883,6 +4123,7 @@
                 <w:sz w:val="26"/>
                 <w:szCs w:val="26"/>
               </w:rPr>
+              <w:lastRenderedPageBreak/>
               <w:t>RIESGO</w:t>
             </w:r>
           </w:p>
@@ -3919,7 +4160,7 @@
       </w:tr>
       <w:tr>
         <w:trPr>
-          <w:trHeight w:val="790"/>
+          <w:trHeight w:val="1718"/>
         </w:trPr>
         <w:tc>
           <w:tcPr>
@@ -3983,17 +4224,7 @@
                 <w:sz w:val="24"/>
                 <w:szCs w:val="26"/>
               </w:rPr>
-              <w:t xml:space="preserve"> mantener </w:t>
-            </w:r>
-            <w:r>
-              <w:rPr>
-                <w:rFonts w:ascii="Times New Roman" w:hAnsi="Times New Roman" w:cs="Times New Roman"/>
-                <w:color w:val="auto"/>
-                <w:sz w:val="24"/>
-                <w:szCs w:val="26"/>
-              </w:rPr>
-              <w:lastRenderedPageBreak/>
-              <w:t>el contacto con el cliente por si hay algún cambio en la financiación del proyecto.</w:t>
+              <w:t xml:space="preserve"> mantener el contacto con el cliente por si hay algún cambio en la financiación del proyecto.</w:t>
             </w:r>
           </w:p>
         </w:tc>
@@ -4028,7 +4259,6 @@
                 <w:sz w:val="26"/>
                 <w:szCs w:val="26"/>
               </w:rPr>
-              <w:lastRenderedPageBreak/>
               <w:t>SUPERVISIÓN</w:t>
             </w:r>
           </w:p>
@@ -4684,13 +4914,9 @@
     <w:p/>
     <w:p/>
     <w:p/>
-    <w:p/>
-    <w:p/>
-    <w:p/>
-    <w:p/>
     <w:tbl>
       <w:tblPr>
-        <w:tblStyle w:val="Tablaconcuadrcula5oscura-nfasis6"/>
+        <w:tblStyle w:val="Tabladecuadrcula5oscura-nfasis6"/>
         <w:tblW w:w="0" w:type="auto"/>
         <w:tblLook w:val="04A0" w:firstRow="1" w:lastRow="0" w:firstColumn="1" w:lastColumn="0" w:noHBand="0" w:noVBand="1"/>
       </w:tblPr>
@@ -5440,7 +5666,7 @@
       </w:tr>
       <w:tr>
         <w:trPr>
-          <w:trHeight w:val="1772"/>
+          <w:trHeight w:val="2151"/>
         </w:trPr>
         <w:tc>
           <w:tcPr>
@@ -5530,6 +5756,7 @@
                 <w:sz w:val="26"/>
                 <w:szCs w:val="26"/>
               </w:rPr>
+              <w:lastRenderedPageBreak/>
               <w:t>RIESGO</w:t>
             </w:r>
           </w:p>
@@ -5558,25 +5785,7 @@
                 <w:color w:val="auto"/>
                 <w:szCs w:val="26"/>
               </w:rPr>
-              <w:t xml:space="preserve">Cambio de </w:t>
-            </w:r>
-            <w:proofErr w:type="gramStart"/>
-            <w:r>
-              <w:rPr>
-                <w:rFonts w:ascii="Times New Roman" w:hAnsi="Times New Roman" w:cs="Times New Roman"/>
-                <w:color w:val="auto"/>
-                <w:szCs w:val="26"/>
-              </w:rPr>
-              <w:t>requisitos  del</w:t>
-            </w:r>
-            <w:proofErr w:type="gramEnd"/>
-            <w:r>
-              <w:rPr>
-                <w:rFonts w:ascii="Times New Roman" w:hAnsi="Times New Roman" w:cs="Times New Roman"/>
-                <w:color w:val="auto"/>
-                <w:szCs w:val="26"/>
-              </w:rPr>
-              <w:t xml:space="preserve"> cliente</w:t>
+              <w:t>Cambio de requisitos  del cliente</w:t>
             </w:r>
           </w:p>
         </w:tc>
@@ -5610,7 +5819,6 @@
                 <w:sz w:val="26"/>
                 <w:szCs w:val="26"/>
               </w:rPr>
-              <w:lastRenderedPageBreak/>
               <w:t>PREVENCIÓN</w:t>
             </w:r>
           </w:p>
@@ -6555,7 +6763,7 @@
     <w:p/>
     <w:tbl>
       <w:tblPr>
-        <w:tblStyle w:val="Tablaconcuadrcula5oscura-nfasis6"/>
+        <w:tblStyle w:val="Tabladecuadrcula5oscura-nfasis6"/>
         <w:tblW w:w="0" w:type="auto"/>
         <w:tblLook w:val="04A0" w:firstRow="1" w:lastRow="0" w:firstColumn="1" w:lastColumn="0" w:noHBand="0" w:noVBand="1"/>
       </w:tblPr>
@@ -6953,7 +7161,7 @@
         <w:jc w:val="both"/>
         <w:rPr>
           <w:rFonts w:ascii="Times New Roman" w:hAnsi="Times New Roman" w:cs="Times New Roman"/>
-          <w:color w:val="auto"/>
+          <w:color w:val="A4063E" w:themeColor="accent6"/>
           <w:sz w:val="26"/>
           <w:szCs w:val="26"/>
         </w:rPr>
@@ -6965,9 +7173,17 @@
           <w:sz w:val="26"/>
           <w:szCs w:val="26"/>
         </w:rPr>
-        <w:t xml:space="preserve">Haremos frecuentes reuniones con todos los integrantes del equipo donde se pondrán en común todos los problemas encontrados y entre todos buscaremos la solución </w:t>
+        <w:t xml:space="preserve">Haremos </w:t>
       </w:r>
-      <w:proofErr w:type="gramStart"/>
+      <w:r>
+        <w:rPr>
+          <w:rFonts w:ascii="Times New Roman" w:hAnsi="Times New Roman" w:cs="Times New Roman"/>
+          <w:color w:val="A4063E" w:themeColor="accent6"/>
+          <w:sz w:val="26"/>
+          <w:szCs w:val="26"/>
+        </w:rPr>
+        <w:t xml:space="preserve">frecuentes reuniones </w:t>
+      </w:r>
       <w:r>
         <w:rPr>
           <w:rFonts w:ascii="Times New Roman" w:hAnsi="Times New Roman" w:cs="Times New Roman"/>
@@ -6975,9 +7191,35 @@
           <w:sz w:val="26"/>
           <w:szCs w:val="26"/>
         </w:rPr>
-        <w:t>más óptima</w:t>
+        <w:t xml:space="preserve">con todos los integrantes del equipo donde se pondrán en común todos los </w:t>
       </w:r>
-      <w:proofErr w:type="gramEnd"/>
+      <w:r>
+        <w:rPr>
+          <w:rFonts w:ascii="Times New Roman" w:hAnsi="Times New Roman" w:cs="Times New Roman"/>
+          <w:color w:val="A4063E" w:themeColor="accent6"/>
+          <w:sz w:val="26"/>
+          <w:szCs w:val="26"/>
+        </w:rPr>
+        <w:t xml:space="preserve">problemas encontrados </w:t>
+      </w:r>
+      <w:r>
+        <w:rPr>
+          <w:rFonts w:ascii="Times New Roman" w:hAnsi="Times New Roman" w:cs="Times New Roman"/>
+          <w:color w:val="auto"/>
+          <w:sz w:val="26"/>
+          <w:szCs w:val="26"/>
+        </w:rPr>
+        <w:t xml:space="preserve">y entre todos buscaremos la </w:t>
+      </w:r>
+      <w:r>
+        <w:rPr>
+          <w:rFonts w:ascii="Times New Roman" w:hAnsi="Times New Roman" w:cs="Times New Roman"/>
+          <w:color w:val="A4063E" w:themeColor="accent6"/>
+          <w:sz w:val="26"/>
+          <w:szCs w:val="26"/>
+        </w:rPr>
+        <w:t>solución más óptima</w:t>
+      </w:r>
       <w:r>
         <w:rPr>
           <w:rFonts w:ascii="Times New Roman" w:hAnsi="Times New Roman" w:cs="Times New Roman"/>
@@ -6994,7 +7236,16 @@
           <w:sz w:val="26"/>
           <w:szCs w:val="26"/>
         </w:rPr>
-        <w:t>Estas reuniones servirán para acabar con los problemas de la manera más eficiente y rápida posible, de manera que se pierda el menor tiempo y así poder cumplir con las estimaciones y plazos establecidos.</w:t>
+        <w:t xml:space="preserve">Estas reuniones servirán para acabar con los problemas de la manera más eficiente y rápida posible, de manera que se pierda el menor tiempo y así poder </w:t>
+      </w:r>
+      <w:r>
+        <w:rPr>
+          <w:rFonts w:ascii="Times New Roman" w:hAnsi="Times New Roman" w:cs="Times New Roman"/>
+          <w:color w:val="A4063E" w:themeColor="accent6"/>
+          <w:sz w:val="26"/>
+          <w:szCs w:val="26"/>
+        </w:rPr>
+        <w:t>cumplir con las estimaciones y plazos establecidos.</w:t>
       </w:r>
     </w:p>
     <w:p>
@@ -7007,7 +7258,7 @@
         <w:jc w:val="both"/>
         <w:rPr>
           <w:rFonts w:ascii="Times New Roman" w:hAnsi="Times New Roman" w:cs="Times New Roman"/>
-          <w:color w:val="auto"/>
+          <w:color w:val="A4063E" w:themeColor="accent6"/>
           <w:sz w:val="26"/>
           <w:szCs w:val="26"/>
         </w:rPr>
@@ -7038,7 +7289,6 @@
           <w:szCs w:val="26"/>
         </w:rPr>
       </w:pPr>
-      <w:bookmarkStart w:id="0" w:name="_GoBack"/>
       <w:r>
         <w:rPr>
           <w:rFonts w:ascii="Times New Roman" w:hAnsi="Times New Roman" w:cs="Times New Roman"/>
@@ -7050,7 +7300,6 @@
         <w:t>Resumen:</w:t>
       </w:r>
     </w:p>
-    <w:bookmarkEnd w:id="0"/>
     <w:p>
       <w:pPr>
         <w:pStyle w:val="Prrafodelista"/>
@@ -7089,7 +7338,79 @@
           <w:sz w:val="26"/>
           <w:szCs w:val="26"/>
         </w:rPr>
-        <w:t>En este apartado hemos analizado los posibles riesgos del proyecto, describiéndolos y analizándolos según la frecuencia y el impacto, y clasificándolos en órdenes de prioridad. Después hemos analizado más detenidamente cada uno de los riesgos y hemos establecido un plan de actuación con cada uno de ellos, concretando primero cómo preverlos, luego cómo supervisarlos, y, en caso de que ocurran a pesar de haber intentado evitarlos, cómo subsanarlos. Para esto último, hemos establecido lo que llamamos plan de contingencia. Así esperamos poder solucionar todos los problemas que vayan surgiendo, y c</w:t>
+        <w:t xml:space="preserve">En este apartado hemos analizado los </w:t>
+      </w:r>
+      <w:r>
+        <w:rPr>
+          <w:rFonts w:ascii="Times New Roman" w:hAnsi="Times New Roman" w:cs="Times New Roman"/>
+          <w:color w:val="A4063E" w:themeColor="accent6"/>
+          <w:sz w:val="26"/>
+          <w:szCs w:val="26"/>
+        </w:rPr>
+        <w:t>posibles riesgos del proyecto</w:t>
+      </w:r>
+      <w:r>
+        <w:rPr>
+          <w:rFonts w:ascii="Times New Roman" w:hAnsi="Times New Roman" w:cs="Times New Roman"/>
+          <w:color w:val="auto"/>
+          <w:sz w:val="26"/>
+          <w:szCs w:val="26"/>
+        </w:rPr>
+        <w:t xml:space="preserve">, describiéndolos y analizándolos según la frecuencia y el impacto, y clasificándolos en órdenes de prioridad. Después hemos analizado más detenidamente cada uno de los riesgos y hemos establecido un plan de actuación con cada uno de ellos, concretando primero cómo </w:t>
+      </w:r>
+      <w:r>
+        <w:rPr>
+          <w:rFonts w:ascii="Times New Roman" w:hAnsi="Times New Roman" w:cs="Times New Roman"/>
+          <w:color w:val="A4063E" w:themeColor="accent6"/>
+          <w:sz w:val="26"/>
+          <w:szCs w:val="26"/>
+        </w:rPr>
+        <w:t>preverlos</w:t>
+      </w:r>
+      <w:r>
+        <w:rPr>
+          <w:rFonts w:ascii="Times New Roman" w:hAnsi="Times New Roman" w:cs="Times New Roman"/>
+          <w:color w:val="auto"/>
+          <w:sz w:val="26"/>
+          <w:szCs w:val="26"/>
+        </w:rPr>
+        <w:t xml:space="preserve">, luego cómo </w:t>
+      </w:r>
+      <w:r>
+        <w:rPr>
+          <w:rFonts w:ascii="Times New Roman" w:hAnsi="Times New Roman" w:cs="Times New Roman"/>
+          <w:color w:val="A4063E" w:themeColor="accent6"/>
+          <w:sz w:val="26"/>
+          <w:szCs w:val="26"/>
+        </w:rPr>
+        <w:t>supervisarlos</w:t>
+      </w:r>
+      <w:r>
+        <w:rPr>
+          <w:rFonts w:ascii="Times New Roman" w:hAnsi="Times New Roman" w:cs="Times New Roman"/>
+          <w:color w:val="auto"/>
+          <w:sz w:val="26"/>
+          <w:szCs w:val="26"/>
+        </w:rPr>
+        <w:t xml:space="preserve">, y, en caso de que ocurran a pesar de haber intentado evitarlos, cómo subsanarlos. Para esto último, hemos establecido lo que llamamos </w:t>
+      </w:r>
+      <w:r>
+        <w:rPr>
+          <w:rFonts w:ascii="Times New Roman" w:hAnsi="Times New Roman" w:cs="Times New Roman"/>
+          <w:color w:val="A4063E" w:themeColor="accent6"/>
+          <w:sz w:val="26"/>
+          <w:szCs w:val="26"/>
+        </w:rPr>
+        <w:t>plan de contingencia</w:t>
+      </w:r>
+      <w:r>
+        <w:rPr>
+          <w:rFonts w:ascii="Times New Roman" w:hAnsi="Times New Roman" w:cs="Times New Roman"/>
+          <w:color w:val="auto"/>
+          <w:sz w:val="26"/>
+          <w:szCs w:val="26"/>
+        </w:rPr>
+        <w:t>. Así esperamos poder solucionar todos los problemas que vayan surgiendo, y c</w:t>
       </w:r>
       <w:r>
         <w:rPr>
@@ -7159,7 +7480,7 @@
 </file>
 
 <file path=word/endnotes.xml><?xml version="1.0" encoding="utf-8"?>
-<w:endnotes xmlns:wpc="http://schemas.microsoft.com/office/word/2010/wordprocessingCanvas" xmlns:cx="http://schemas.microsoft.com/office/drawing/2014/chartex" xmlns:cx1="http://schemas.microsoft.com/office/drawing/2015/9/8/chartex" xmlns:cx2="http://schemas.microsoft.com/office/drawing/2015/10/21/chartex" xmlns:cx3="http://schemas.microsoft.com/office/drawing/2016/5/9/chartex" xmlns:cx4="http://schemas.microsoft.com/office/drawing/2016/5/10/chartex" xmlns:cx5="http://schemas.microsoft.com/office/drawing/2016/5/11/chartex" xmlns:cx6="http://schemas.microsoft.com/office/drawing/2016/5/12/chartex" xmlns:cx7="http://schemas.microsoft.com/office/drawing/2016/5/13/chartex" xmlns:cx8="http://schemas.microsoft.com/office/drawing/2016/5/14/chartex" xmlns:mc="http://schemas.openxmlformats.org/markup-compatibility/2006" xmlns:aink="http://schemas.microsoft.com/office/drawing/2016/ink" xmlns:am3d="http://schemas.microsoft.com/office/drawing/2017/model3d" xmlns:o="urn:schemas-microsoft-com:office:office" xmlns:r="http://schemas.openxmlformats.org/officeDocument/2006/relationships" xmlns:m="http://schemas.openxmlformats.org/officeDocument/2006/math" xmlns:v="urn:schemas-microsoft-com:vml" xmlns:wp14="http://schemas.microsoft.com/office/word/2010/wordprocessingDrawing" xmlns:wp="http://schemas.openxmlformats.org/drawingml/2006/wordprocessingDrawing" xmlns:w10="urn:schemas-microsoft-com:office:word" xmlns:w="http://schemas.openxmlformats.org/wordprocessingml/2006/main" xmlns:w14="http://schemas.microsoft.com/office/word/2010/wordml" xmlns:w15="http://schemas.microsoft.com/office/word/2012/wordml" xmlns:w16cid="http://schemas.microsoft.com/office/word/2016/wordml/cid" xmlns:w16se="http://schemas.microsoft.com/office/word/2015/wordml/symex" xmlns:wpg="http://schemas.microsoft.com/office/word/2010/wordprocessingGroup" xmlns:wpi="http://schemas.microsoft.com/office/word/2010/wordprocessingInk" xmlns:wne="http://schemas.microsoft.com/office/word/2006/wordml" xmlns:wps="http://schemas.microsoft.com/office/word/2010/wordprocessingShape" mc:Ignorable="w14 w15 w16se w16cid wp14">
+<w:endnotes xmlns:wpc="http://schemas.microsoft.com/office/word/2010/wordprocessingCanvas" xmlns:cx="http://schemas.microsoft.com/office/drawing/2014/chartex" xmlns:mc="http://schemas.openxmlformats.org/markup-compatibility/2006" xmlns:o="urn:schemas-microsoft-com:office:office" xmlns:r="http://schemas.openxmlformats.org/officeDocument/2006/relationships" xmlns:m="http://schemas.openxmlformats.org/officeDocument/2006/math" xmlns:v="urn:schemas-microsoft-com:vml" xmlns:wp14="http://schemas.microsoft.com/office/word/2010/wordprocessingDrawing" xmlns:wp="http://schemas.openxmlformats.org/drawingml/2006/wordprocessingDrawing" xmlns:w10="urn:schemas-microsoft-com:office:word" xmlns:w="http://schemas.openxmlformats.org/wordprocessingml/2006/main" xmlns:w14="http://schemas.microsoft.com/office/word/2010/wordml" xmlns:w15="http://schemas.microsoft.com/office/word/2012/wordml" xmlns:w16se="http://schemas.microsoft.com/office/word/2015/wordml/symex" xmlns:wpg="http://schemas.microsoft.com/office/word/2010/wordprocessingGroup" xmlns:wpi="http://schemas.microsoft.com/office/word/2010/wordprocessingInk" xmlns:wne="http://schemas.microsoft.com/office/word/2006/wordml" xmlns:wps="http://schemas.microsoft.com/office/word/2010/wordprocessingShape" mc:Ignorable="w14 w15 w16se wp14">
   <w:endnote w:type="separator" w:id="-1">
     <w:p>
       <w:r>
@@ -7178,7 +7499,7 @@
 </file>
 
 <file path=word/footer1.xml><?xml version="1.0" encoding="utf-8"?>
-<w:ftr xmlns:wpc="http://schemas.microsoft.com/office/word/2010/wordprocessingCanvas" xmlns:cx="http://schemas.microsoft.com/office/drawing/2014/chartex" xmlns:cx1="http://schemas.microsoft.com/office/drawing/2015/9/8/chartex" xmlns:cx2="http://schemas.microsoft.com/office/drawing/2015/10/21/chartex" xmlns:cx3="http://schemas.microsoft.com/office/drawing/2016/5/9/chartex" xmlns:cx4="http://schemas.microsoft.com/office/drawing/2016/5/10/chartex" xmlns:cx5="http://schemas.microsoft.com/office/drawing/2016/5/11/chartex" xmlns:cx6="http://schemas.microsoft.com/office/drawing/2016/5/12/chartex" xmlns:cx7="http://schemas.microsoft.com/office/drawing/2016/5/13/chartex" xmlns:cx8="http://schemas.microsoft.com/office/drawing/2016/5/14/chartex" xmlns:mc="http://schemas.openxmlformats.org/markup-compatibility/2006" xmlns:aink="http://schemas.microsoft.com/office/drawing/2016/ink" xmlns:am3d="http://schemas.microsoft.com/office/drawing/2017/model3d" xmlns:o="urn:schemas-microsoft-com:office:office" xmlns:r="http://schemas.openxmlformats.org/officeDocument/2006/relationships" xmlns:m="http://schemas.openxmlformats.org/officeDocument/2006/math" xmlns:v="urn:schemas-microsoft-com:vml" xmlns:wp14="http://schemas.microsoft.com/office/word/2010/wordprocessingDrawing" xmlns:wp="http://schemas.openxmlformats.org/drawingml/2006/wordprocessingDrawing" xmlns:w10="urn:schemas-microsoft-com:office:word" xmlns:w="http://schemas.openxmlformats.org/wordprocessingml/2006/main" xmlns:w14="http://schemas.microsoft.com/office/word/2010/wordml" xmlns:w15="http://schemas.microsoft.com/office/word/2012/wordml" xmlns:w16cid="http://schemas.microsoft.com/office/word/2016/wordml/cid" xmlns:w16se="http://schemas.microsoft.com/office/word/2015/wordml/symex" xmlns:wpg="http://schemas.microsoft.com/office/word/2010/wordprocessingGroup" xmlns:wpi="http://schemas.microsoft.com/office/word/2010/wordprocessingInk" xmlns:wne="http://schemas.microsoft.com/office/word/2006/wordml" xmlns:wps="http://schemas.microsoft.com/office/word/2010/wordprocessingShape" mc:Ignorable="w14 w15 w16se w16cid wp14">
+<w:ftr xmlns:wpc="http://schemas.microsoft.com/office/word/2010/wordprocessingCanvas" xmlns:cx="http://schemas.microsoft.com/office/drawing/2014/chartex" xmlns:mc="http://schemas.openxmlformats.org/markup-compatibility/2006" xmlns:o="urn:schemas-microsoft-com:office:office" xmlns:r="http://schemas.openxmlformats.org/officeDocument/2006/relationships" xmlns:m="http://schemas.openxmlformats.org/officeDocument/2006/math" xmlns:v="urn:schemas-microsoft-com:vml" xmlns:wp14="http://schemas.microsoft.com/office/word/2010/wordprocessingDrawing" xmlns:wp="http://schemas.openxmlformats.org/drawingml/2006/wordprocessingDrawing" xmlns:w10="urn:schemas-microsoft-com:office:word" xmlns:w="http://schemas.openxmlformats.org/wordprocessingml/2006/main" xmlns:w14="http://schemas.microsoft.com/office/word/2010/wordml" xmlns:w15="http://schemas.microsoft.com/office/word/2012/wordml" xmlns:w16se="http://schemas.microsoft.com/office/word/2015/wordml/symex" xmlns:wpg="http://schemas.microsoft.com/office/word/2010/wordprocessingGroup" xmlns:wpi="http://schemas.microsoft.com/office/word/2010/wordprocessingInk" xmlns:wne="http://schemas.microsoft.com/office/word/2006/wordml" xmlns:wps="http://schemas.microsoft.com/office/word/2010/wordprocessingShape" mc:Ignorable="w14 w15 w16se wp14">
   <w:tbl>
     <w:tblPr>
       <w:tblW w:w="12258" w:type="dxa"/>
@@ -7228,7 +7549,7 @@
 </file>
 
 <file path=word/footer2.xml><?xml version="1.0" encoding="utf-8"?>
-<w:ftr xmlns:wpc="http://schemas.microsoft.com/office/word/2010/wordprocessingCanvas" xmlns:cx="http://schemas.microsoft.com/office/drawing/2014/chartex" xmlns:cx1="http://schemas.microsoft.com/office/drawing/2015/9/8/chartex" xmlns:cx2="http://schemas.microsoft.com/office/drawing/2015/10/21/chartex" xmlns:cx3="http://schemas.microsoft.com/office/drawing/2016/5/9/chartex" xmlns:cx4="http://schemas.microsoft.com/office/drawing/2016/5/10/chartex" xmlns:cx5="http://schemas.microsoft.com/office/drawing/2016/5/11/chartex" xmlns:cx6="http://schemas.microsoft.com/office/drawing/2016/5/12/chartex" xmlns:cx7="http://schemas.microsoft.com/office/drawing/2016/5/13/chartex" xmlns:cx8="http://schemas.microsoft.com/office/drawing/2016/5/14/chartex" xmlns:mc="http://schemas.openxmlformats.org/markup-compatibility/2006" xmlns:aink="http://schemas.microsoft.com/office/drawing/2016/ink" xmlns:am3d="http://schemas.microsoft.com/office/drawing/2017/model3d" xmlns:o="urn:schemas-microsoft-com:office:office" xmlns:r="http://schemas.openxmlformats.org/officeDocument/2006/relationships" xmlns:m="http://schemas.openxmlformats.org/officeDocument/2006/math" xmlns:v="urn:schemas-microsoft-com:vml" xmlns:wp14="http://schemas.microsoft.com/office/word/2010/wordprocessingDrawing" xmlns:wp="http://schemas.openxmlformats.org/drawingml/2006/wordprocessingDrawing" xmlns:w10="urn:schemas-microsoft-com:office:word" xmlns:w="http://schemas.openxmlformats.org/wordprocessingml/2006/main" xmlns:w14="http://schemas.microsoft.com/office/word/2010/wordml" xmlns:w15="http://schemas.microsoft.com/office/word/2012/wordml" xmlns:w16cid="http://schemas.microsoft.com/office/word/2016/wordml/cid" xmlns:w16se="http://schemas.microsoft.com/office/word/2015/wordml/symex" xmlns:wpg="http://schemas.microsoft.com/office/word/2010/wordprocessingGroup" xmlns:wpi="http://schemas.microsoft.com/office/word/2010/wordprocessingInk" xmlns:wne="http://schemas.microsoft.com/office/word/2006/wordml" xmlns:wps="http://schemas.microsoft.com/office/word/2010/wordprocessingShape" mc:Ignorable="w14 w15 w16se w16cid wp14">
+<w:ftr xmlns:wpc="http://schemas.microsoft.com/office/word/2010/wordprocessingCanvas" xmlns:cx="http://schemas.microsoft.com/office/drawing/2014/chartex" xmlns:mc="http://schemas.openxmlformats.org/markup-compatibility/2006" xmlns:o="urn:schemas-microsoft-com:office:office" xmlns:r="http://schemas.openxmlformats.org/officeDocument/2006/relationships" xmlns:m="http://schemas.openxmlformats.org/officeDocument/2006/math" xmlns:v="urn:schemas-microsoft-com:vml" xmlns:wp14="http://schemas.microsoft.com/office/word/2010/wordprocessingDrawing" xmlns:wp="http://schemas.openxmlformats.org/drawingml/2006/wordprocessingDrawing" xmlns:w10="urn:schemas-microsoft-com:office:word" xmlns:w="http://schemas.openxmlformats.org/wordprocessingml/2006/main" xmlns:w14="http://schemas.microsoft.com/office/word/2010/wordml" xmlns:w15="http://schemas.microsoft.com/office/word/2012/wordml" xmlns:w16se="http://schemas.microsoft.com/office/word/2015/wordml/symex" xmlns:wpg="http://schemas.microsoft.com/office/word/2010/wordprocessingGroup" xmlns:wpi="http://schemas.microsoft.com/office/word/2010/wordprocessingInk" xmlns:wne="http://schemas.microsoft.com/office/word/2006/wordml" xmlns:wps="http://schemas.microsoft.com/office/word/2010/wordprocessingShape" mc:Ignorable="w14 w15 w16se wp14">
   <w:sdt>
     <w:sdtPr>
       <w:id w:val="-1826191010"/>
@@ -7275,7 +7596,7 @@
 </file>
 
 <file path=word/footnotes.xml><?xml version="1.0" encoding="utf-8"?>
-<w:footnotes xmlns:wpc="http://schemas.microsoft.com/office/word/2010/wordprocessingCanvas" xmlns:cx="http://schemas.microsoft.com/office/drawing/2014/chartex" xmlns:cx1="http://schemas.microsoft.com/office/drawing/2015/9/8/chartex" xmlns:cx2="http://schemas.microsoft.com/office/drawing/2015/10/21/chartex" xmlns:cx3="http://schemas.microsoft.com/office/drawing/2016/5/9/chartex" xmlns:cx4="http://schemas.microsoft.com/office/drawing/2016/5/10/chartex" xmlns:cx5="http://schemas.microsoft.com/office/drawing/2016/5/11/chartex" xmlns:cx6="http://schemas.microsoft.com/office/drawing/2016/5/12/chartex" xmlns:cx7="http://schemas.microsoft.com/office/drawing/2016/5/13/chartex" xmlns:cx8="http://schemas.microsoft.com/office/drawing/2016/5/14/chartex" xmlns:mc="http://schemas.openxmlformats.org/markup-compatibility/2006" xmlns:aink="http://schemas.microsoft.com/office/drawing/2016/ink" xmlns:am3d="http://schemas.microsoft.com/office/drawing/2017/model3d" xmlns:o="urn:schemas-microsoft-com:office:office" xmlns:r="http://schemas.openxmlformats.org/officeDocument/2006/relationships" xmlns:m="http://schemas.openxmlformats.org/officeDocument/2006/math" xmlns:v="urn:schemas-microsoft-com:vml" xmlns:wp14="http://schemas.microsoft.com/office/word/2010/wordprocessingDrawing" xmlns:wp="http://schemas.openxmlformats.org/drawingml/2006/wordprocessingDrawing" xmlns:w10="urn:schemas-microsoft-com:office:word" xmlns:w="http://schemas.openxmlformats.org/wordprocessingml/2006/main" xmlns:w14="http://schemas.microsoft.com/office/word/2010/wordml" xmlns:w15="http://schemas.microsoft.com/office/word/2012/wordml" xmlns:w16cid="http://schemas.microsoft.com/office/word/2016/wordml/cid" xmlns:w16se="http://schemas.microsoft.com/office/word/2015/wordml/symex" xmlns:wpg="http://schemas.microsoft.com/office/word/2010/wordprocessingGroup" xmlns:wpi="http://schemas.microsoft.com/office/word/2010/wordprocessingInk" xmlns:wne="http://schemas.microsoft.com/office/word/2006/wordml" xmlns:wps="http://schemas.microsoft.com/office/word/2010/wordprocessingShape" mc:Ignorable="w14 w15 w16se w16cid wp14">
+<w:footnotes xmlns:wpc="http://schemas.microsoft.com/office/word/2010/wordprocessingCanvas" xmlns:cx="http://schemas.microsoft.com/office/drawing/2014/chartex" xmlns:mc="http://schemas.openxmlformats.org/markup-compatibility/2006" xmlns:o="urn:schemas-microsoft-com:office:office" xmlns:r="http://schemas.openxmlformats.org/officeDocument/2006/relationships" xmlns:m="http://schemas.openxmlformats.org/officeDocument/2006/math" xmlns:v="urn:schemas-microsoft-com:vml" xmlns:wp14="http://schemas.microsoft.com/office/word/2010/wordprocessingDrawing" xmlns:wp="http://schemas.openxmlformats.org/drawingml/2006/wordprocessingDrawing" xmlns:w10="urn:schemas-microsoft-com:office:word" xmlns:w="http://schemas.openxmlformats.org/wordprocessingml/2006/main" xmlns:w14="http://schemas.microsoft.com/office/word/2010/wordml" xmlns:w15="http://schemas.microsoft.com/office/word/2012/wordml" xmlns:w16se="http://schemas.microsoft.com/office/word/2015/wordml/symex" xmlns:wpg="http://schemas.microsoft.com/office/word/2010/wordprocessingGroup" xmlns:wpi="http://schemas.microsoft.com/office/word/2010/wordprocessingInk" xmlns:wne="http://schemas.microsoft.com/office/word/2006/wordml" xmlns:wps="http://schemas.microsoft.com/office/word/2010/wordprocessingShape" mc:Ignorable="w14 w15 w16se wp14">
   <w:footnote w:type="separator" w:id="-1">
     <w:p>
       <w:r>
@@ -7294,7 +7615,7 @@
 </file>
 
 <file path=word/header1.xml><?xml version="1.0" encoding="utf-8"?>
-<w:hdr xmlns:wpc="http://schemas.microsoft.com/office/word/2010/wordprocessingCanvas" xmlns:cx="http://schemas.microsoft.com/office/drawing/2014/chartex" xmlns:cx1="http://schemas.microsoft.com/office/drawing/2015/9/8/chartex" xmlns:cx2="http://schemas.microsoft.com/office/drawing/2015/10/21/chartex" xmlns:cx3="http://schemas.microsoft.com/office/drawing/2016/5/9/chartex" xmlns:cx4="http://schemas.microsoft.com/office/drawing/2016/5/10/chartex" xmlns:cx5="http://schemas.microsoft.com/office/drawing/2016/5/11/chartex" xmlns:cx6="http://schemas.microsoft.com/office/drawing/2016/5/12/chartex" xmlns:cx7="http://schemas.microsoft.com/office/drawing/2016/5/13/chartex" xmlns:cx8="http://schemas.microsoft.com/office/drawing/2016/5/14/chartex" xmlns:mc="http://schemas.openxmlformats.org/markup-compatibility/2006" xmlns:aink="http://schemas.microsoft.com/office/drawing/2016/ink" xmlns:am3d="http://schemas.microsoft.com/office/drawing/2017/model3d" xmlns:o="urn:schemas-microsoft-com:office:office" xmlns:r="http://schemas.openxmlformats.org/officeDocument/2006/relationships" xmlns:m="http://schemas.openxmlformats.org/officeDocument/2006/math" xmlns:v="urn:schemas-microsoft-com:vml" xmlns:wp14="http://schemas.microsoft.com/office/word/2010/wordprocessingDrawing" xmlns:wp="http://schemas.openxmlformats.org/drawingml/2006/wordprocessingDrawing" xmlns:w10="urn:schemas-microsoft-com:office:word" xmlns:w="http://schemas.openxmlformats.org/wordprocessingml/2006/main" xmlns:w14="http://schemas.microsoft.com/office/word/2010/wordml" xmlns:w15="http://schemas.microsoft.com/office/word/2012/wordml" xmlns:w16cid="http://schemas.microsoft.com/office/word/2016/wordml/cid" xmlns:w16se="http://schemas.microsoft.com/office/word/2015/wordml/symex" xmlns:wpg="http://schemas.microsoft.com/office/word/2010/wordprocessingGroup" xmlns:wpi="http://schemas.microsoft.com/office/word/2010/wordprocessingInk" xmlns:wne="http://schemas.microsoft.com/office/word/2006/wordml" xmlns:wps="http://schemas.microsoft.com/office/word/2010/wordprocessingShape" mc:Ignorable="w14 w15 w16se w16cid wp14">
+<w:hdr xmlns:wpc="http://schemas.microsoft.com/office/word/2010/wordprocessingCanvas" xmlns:cx="http://schemas.microsoft.com/office/drawing/2014/chartex" xmlns:mc="http://schemas.openxmlformats.org/markup-compatibility/2006" xmlns:o="urn:schemas-microsoft-com:office:office" xmlns:r="http://schemas.openxmlformats.org/officeDocument/2006/relationships" xmlns:m="http://schemas.openxmlformats.org/officeDocument/2006/math" xmlns:v="urn:schemas-microsoft-com:vml" xmlns:wp14="http://schemas.microsoft.com/office/word/2010/wordprocessingDrawing" xmlns:wp="http://schemas.openxmlformats.org/drawingml/2006/wordprocessingDrawing" xmlns:w10="urn:schemas-microsoft-com:office:word" xmlns:w="http://schemas.openxmlformats.org/wordprocessingml/2006/main" xmlns:w14="http://schemas.microsoft.com/office/word/2010/wordml" xmlns:w15="http://schemas.microsoft.com/office/word/2012/wordml" xmlns:w16se="http://schemas.microsoft.com/office/word/2015/wordml/symex" xmlns:wpg="http://schemas.microsoft.com/office/word/2010/wordprocessingGroup" xmlns:wpi="http://schemas.microsoft.com/office/word/2010/wordprocessingInk" xmlns:wne="http://schemas.microsoft.com/office/word/2006/wordml" xmlns:wps="http://schemas.microsoft.com/office/word/2010/wordprocessingShape" mc:Ignorable="w14 w15 w16se wp14">
   <w:tbl>
     <w:tblPr>
       <w:tblW w:w="12210" w:type="dxa"/>
@@ -7402,7 +7723,7 @@
                   </wp:anchor>
                 </w:drawing>
               </mc:Choice>
-              <mc:Fallback>
+              <mc:Fallback xmlns:w16cid="http://schemas.microsoft.com/office/word/2016/wordml/cid" xmlns:am3d="http://schemas.microsoft.com/office/drawing/2017/model3d" xmlns:aink="http://schemas.microsoft.com/office/drawing/2016/ink" xmlns:cx8="http://schemas.microsoft.com/office/drawing/2016/5/14/chartex" xmlns:cx7="http://schemas.microsoft.com/office/drawing/2016/5/13/chartex" xmlns:cx6="http://schemas.microsoft.com/office/drawing/2016/5/12/chartex" xmlns:cx5="http://schemas.microsoft.com/office/drawing/2016/5/11/chartex" xmlns:cx4="http://schemas.microsoft.com/office/drawing/2016/5/10/chartex" xmlns:cx3="http://schemas.microsoft.com/office/drawing/2016/5/9/chartex" xmlns:cx2="http://schemas.microsoft.com/office/drawing/2015/10/21/chartex" xmlns:cx1="http://schemas.microsoft.com/office/drawing/2015/9/8/chartex">
                 <w:pict>
                   <v:rect w14:anchorId="52545371" id="Rectángulo 2" o:spid="_x0000_s1026" style="position:absolute;margin-left:583.15pt;margin-top:.6pt;width:25.5pt;height:788.75pt;z-index:251661312;visibility:visible;mso-wrap-style:square;mso-width-percent:0;mso-height-percent:0;mso-wrap-distance-left:9pt;mso-wrap-distance-top:0;mso-wrap-distance-right:9pt;mso-wrap-distance-bottom:0;mso-position-horizontal:absolute;mso-position-horizontal-relative:page;mso-position-vertical:absolute;mso-position-vertical-relative:text;mso-width-percent:0;mso-height-percent:0;mso-width-relative:margin;mso-height-relative:margin;v-text-anchor:middle" o:gfxdata="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" fillcolor="#a4063e [3204]" strokecolor="#51031e [1604]" strokeweight="2pt">
                     <w10:wrap anchorx="page"/>
@@ -7488,7 +7809,7 @@
                                     <w:b/>
                                     <w:noProof/>
                                   </w:rPr>
-                                  <w:t>8</w:t>
+                                  <w:t>4</w:t>
                                 </w:r>
                                 <w:r>
                                   <w:rPr>
@@ -7513,7 +7834,7 @@
               </mc:Choice>
               <mc:Fallback>
                 <w:pict>
-                  <v:rect w14:anchorId="6505D1C4" id="Rectangle 11" o:spid="_x0000_s1026" style="width:106.5pt;height:46.65pt;visibility:visible;mso-wrap-style:square;mso-left-percent:-10001;mso-top-percent:-10001;mso-position-horizontal:absolute;mso-position-horizontal-relative:char;mso-position-vertical:absolute;mso-position-vertical-relative:line;mso-left-percent:-10001;mso-top-percent:-10001;v-text-anchor:middle" o:gfxdata="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" fillcolor="#a4063e [3204]" stroked="f" strokeweight="2pt">
+                  <v:rect w14:anchorId="63EDCE05" id="Rectangle 11" o:spid="_x0000_s1027" style="width:106.5pt;height:46.65pt;visibility:visible;mso-wrap-style:square;mso-left-percent:-10001;mso-top-percent:-10001;mso-position-horizontal:absolute;mso-position-horizontal-relative:char;mso-position-vertical:absolute;mso-position-vertical-relative:line;mso-left-percent:-10001;mso-top-percent:-10001;v-text-anchor:middle" o:gfxdata="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" fillcolor="#a4063e [3204]" stroked="f" strokeweight="2pt">
                     <v:textbox>
                       <w:txbxContent>
                         <w:p>
@@ -7546,7 +7867,7 @@
                               <w:b/>
                               <w:noProof/>
                             </w:rPr>
-                            <w:t>8</w:t>
+                            <w:t>4</w:t>
                           </w:r>
                           <w:r>
                             <w:rPr>
@@ -7571,7 +7892,7 @@
 </file>
 
 <file path=word/header2.xml><?xml version="1.0" encoding="utf-8"?>
-<w:hdr xmlns:wpc="http://schemas.microsoft.com/office/word/2010/wordprocessingCanvas" xmlns:cx="http://schemas.microsoft.com/office/drawing/2014/chartex" xmlns:cx1="http://schemas.microsoft.com/office/drawing/2015/9/8/chartex" xmlns:cx2="http://schemas.microsoft.com/office/drawing/2015/10/21/chartex" xmlns:cx3="http://schemas.microsoft.com/office/drawing/2016/5/9/chartex" xmlns:cx4="http://schemas.microsoft.com/office/drawing/2016/5/10/chartex" xmlns:cx5="http://schemas.microsoft.com/office/drawing/2016/5/11/chartex" xmlns:cx6="http://schemas.microsoft.com/office/drawing/2016/5/12/chartex" xmlns:cx7="http://schemas.microsoft.com/office/drawing/2016/5/13/chartex" xmlns:cx8="http://schemas.microsoft.com/office/drawing/2016/5/14/chartex" xmlns:mc="http://schemas.openxmlformats.org/markup-compatibility/2006" xmlns:aink="http://schemas.microsoft.com/office/drawing/2016/ink" xmlns:am3d="http://schemas.microsoft.com/office/drawing/2017/model3d" xmlns:o="urn:schemas-microsoft-com:office:office" xmlns:r="http://schemas.openxmlformats.org/officeDocument/2006/relationships" xmlns:m="http://schemas.openxmlformats.org/officeDocument/2006/math" xmlns:v="urn:schemas-microsoft-com:vml" xmlns:wp14="http://schemas.microsoft.com/office/word/2010/wordprocessingDrawing" xmlns:wp="http://schemas.openxmlformats.org/drawingml/2006/wordprocessingDrawing" xmlns:w10="urn:schemas-microsoft-com:office:word" xmlns:w="http://schemas.openxmlformats.org/wordprocessingml/2006/main" xmlns:w14="http://schemas.microsoft.com/office/word/2010/wordml" xmlns:w15="http://schemas.microsoft.com/office/word/2012/wordml" xmlns:w16cid="http://schemas.microsoft.com/office/word/2016/wordml/cid" xmlns:w16se="http://schemas.microsoft.com/office/word/2015/wordml/symex" xmlns:wpg="http://schemas.microsoft.com/office/word/2010/wordprocessingGroup" xmlns:wpi="http://schemas.microsoft.com/office/word/2010/wordprocessingInk" xmlns:wne="http://schemas.microsoft.com/office/word/2006/wordml" xmlns:wps="http://schemas.microsoft.com/office/word/2010/wordprocessingShape" mc:Ignorable="w14 w15 w16se w16cid wp14">
+<w:hdr xmlns:wpc="http://schemas.microsoft.com/office/word/2010/wordprocessingCanvas" xmlns:cx="http://schemas.microsoft.com/office/drawing/2014/chartex" xmlns:mc="http://schemas.openxmlformats.org/markup-compatibility/2006" xmlns:o="urn:schemas-microsoft-com:office:office" xmlns:r="http://schemas.openxmlformats.org/officeDocument/2006/relationships" xmlns:m="http://schemas.openxmlformats.org/officeDocument/2006/math" xmlns:v="urn:schemas-microsoft-com:vml" xmlns:wp14="http://schemas.microsoft.com/office/word/2010/wordprocessingDrawing" xmlns:wp="http://schemas.openxmlformats.org/drawingml/2006/wordprocessingDrawing" xmlns:w10="urn:schemas-microsoft-com:office:word" xmlns:w="http://schemas.openxmlformats.org/wordprocessingml/2006/main" xmlns:w14="http://schemas.microsoft.com/office/word/2010/wordml" xmlns:w15="http://schemas.microsoft.com/office/word/2012/wordml" xmlns:w16se="http://schemas.microsoft.com/office/word/2015/wordml/symex" xmlns:wpg="http://schemas.microsoft.com/office/word/2010/wordprocessingGroup" xmlns:wpi="http://schemas.microsoft.com/office/word/2010/wordprocessingInk" xmlns:wne="http://schemas.microsoft.com/office/word/2006/wordml" xmlns:wps="http://schemas.microsoft.com/office/word/2010/wordprocessingShape" mc:Ignorable="w14 w15 w16se wp14">
   <w:p>
     <w:pPr>
       <w:pStyle w:val="Encabezado"/>
@@ -7644,7 +7965,7 @@
             </wp:anchor>
           </w:drawing>
         </mc:Choice>
-        <mc:Fallback>
+        <mc:Fallback xmlns:w16cid="http://schemas.microsoft.com/office/word/2016/wordml/cid" xmlns:am3d="http://schemas.microsoft.com/office/drawing/2017/model3d" xmlns:aink="http://schemas.microsoft.com/office/drawing/2016/ink" xmlns:cx8="http://schemas.microsoft.com/office/drawing/2016/5/14/chartex" xmlns:cx7="http://schemas.microsoft.com/office/drawing/2016/5/13/chartex" xmlns:cx6="http://schemas.microsoft.com/office/drawing/2016/5/12/chartex" xmlns:cx5="http://schemas.microsoft.com/office/drawing/2016/5/11/chartex" xmlns:cx4="http://schemas.microsoft.com/office/drawing/2016/5/10/chartex" xmlns:cx3="http://schemas.microsoft.com/office/drawing/2016/5/9/chartex" xmlns:cx2="http://schemas.microsoft.com/office/drawing/2015/10/21/chartex" xmlns:cx1="http://schemas.microsoft.com/office/drawing/2015/9/8/chartex">
           <w:pict>
             <v:rect w14:anchorId="392495D3" id="Rectángulo 1" o:spid="_x0000_s1026" style="position:absolute;margin-left:-25.7pt;margin-top:1pt;width:25.5pt;height:788.75pt;z-index:251659264;visibility:visible;mso-wrap-style:square;mso-width-percent:0;mso-height-percent:0;mso-wrap-distance-left:9pt;mso-wrap-distance-top:0;mso-wrap-distance-right:9pt;mso-wrap-distance-bottom:0;mso-position-horizontal:right;mso-position-horizontal-relative:page;mso-position-vertical:absolute;mso-position-vertical-relative:text;mso-width-percent:0;mso-height-percent:0;mso-width-relative:margin;mso-height-relative:margin;v-text-anchor:middle" o:gfxdata="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" fillcolor="#a4063e [3204]" strokecolor="#51031e [1604]" strokeweight="2pt">
               <w10:wrap anchorx="page"/>
@@ -7763,7 +8084,7 @@
         </mc:Choice>
         <mc:Fallback>
           <w:pict>
-            <v:rect id="_x0000_s1027" style="position:absolute;margin-left:0;margin-top:0;width:106.45pt;height:46.6pt;z-index:251658240;visibility:visible;mso-wrap-style:square;mso-wrap-distance-left:9pt;mso-wrap-distance-top:0;mso-wrap-distance-right:9pt;mso-wrap-distance-bottom:0;mso-position-horizontal:left;mso-position-horizontal-relative:page;mso-position-vertical:absolute;mso-position-vertical-relative:text;v-text-anchor:middle" o:gfxdata="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" fillcolor="#a4063e [3204]" stroked="f" strokeweight="2pt">
+            <v:rect w14:anchorId="29ECAAC9" id="_x0000_s1028" style="position:absolute;margin-left:0;margin-top:0;width:106.45pt;height:46.6pt;z-index:251658240;visibility:visible;mso-wrap-style:square;mso-wrap-distance-left:9pt;mso-wrap-distance-top:0;mso-wrap-distance-right:9pt;mso-wrap-distance-bottom:0;mso-position-horizontal:left;mso-position-horizontal-relative:page;mso-position-vertical:absolute;mso-position-vertical-relative:text;v-text-anchor:middle" o:gfxdata="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" fillcolor="#a4063e [3204]" stroked="f" strokeweight="2pt">
               <v:textbox>
                 <w:txbxContent>
                   <w:p>
@@ -7818,7 +8139,7 @@
 </file>
 
 <file path=word/numbering.xml><?xml version="1.0" encoding="utf-8"?>
-<w:numbering xmlns:wpc="http://schemas.microsoft.com/office/word/2010/wordprocessingCanvas" xmlns:cx="http://schemas.microsoft.com/office/drawing/2014/chartex" xmlns:cx1="http://schemas.microsoft.com/office/drawing/2015/9/8/chartex" xmlns:cx2="http://schemas.microsoft.com/office/drawing/2015/10/21/chartex" xmlns:cx3="http://schemas.microsoft.com/office/drawing/2016/5/9/chartex" xmlns:cx4="http://schemas.microsoft.com/office/drawing/2016/5/10/chartex" xmlns:cx5="http://schemas.microsoft.com/office/drawing/2016/5/11/chartex" xmlns:cx6="http://schemas.microsoft.com/office/drawing/2016/5/12/chartex" xmlns:cx7="http://schemas.microsoft.com/office/drawing/2016/5/13/chartex" xmlns:cx8="http://schemas.microsoft.com/office/drawing/2016/5/14/chartex" xmlns:mc="http://schemas.openxmlformats.org/markup-compatibility/2006" xmlns:aink="http://schemas.microsoft.com/office/drawing/2016/ink" xmlns:am3d="http://schemas.microsoft.com/office/drawing/2017/model3d" xmlns:o="urn:schemas-microsoft-com:office:office" xmlns:r="http://schemas.openxmlformats.org/officeDocument/2006/relationships" xmlns:m="http://schemas.openxmlformats.org/officeDocument/2006/math" xmlns:v="urn:schemas-microsoft-com:vml" xmlns:wp14="http://schemas.microsoft.com/office/word/2010/wordprocessingDrawing" xmlns:wp="http://schemas.openxmlformats.org/drawingml/2006/wordprocessingDrawing" xmlns:w10="urn:schemas-microsoft-com:office:word" xmlns:w="http://schemas.openxmlformats.org/wordprocessingml/2006/main" xmlns:w14="http://schemas.microsoft.com/office/word/2010/wordml" xmlns:w15="http://schemas.microsoft.com/office/word/2012/wordml" xmlns:w16cid="http://schemas.microsoft.com/office/word/2016/wordml/cid" xmlns:w16se="http://schemas.microsoft.com/office/word/2015/wordml/symex" xmlns:wpg="http://schemas.microsoft.com/office/word/2010/wordprocessingGroup" xmlns:wpi="http://schemas.microsoft.com/office/word/2010/wordprocessingInk" xmlns:wne="http://schemas.microsoft.com/office/word/2006/wordml" xmlns:wps="http://schemas.microsoft.com/office/word/2010/wordprocessingShape" mc:Ignorable="w14 w15 w16se w16cid wp14">
+<w:numbering xmlns:wpc="http://schemas.microsoft.com/office/word/2010/wordprocessingCanvas" xmlns:cx="http://schemas.microsoft.com/office/drawing/2014/chartex" xmlns:mc="http://schemas.openxmlformats.org/markup-compatibility/2006" xmlns:o="urn:schemas-microsoft-com:office:office" xmlns:r="http://schemas.openxmlformats.org/officeDocument/2006/relationships" xmlns:m="http://schemas.openxmlformats.org/officeDocument/2006/math" xmlns:v="urn:schemas-microsoft-com:vml" xmlns:wp14="http://schemas.microsoft.com/office/word/2010/wordprocessingDrawing" xmlns:wp="http://schemas.openxmlformats.org/drawingml/2006/wordprocessingDrawing" xmlns:w10="urn:schemas-microsoft-com:office:word" xmlns:w="http://schemas.openxmlformats.org/wordprocessingml/2006/main" xmlns:w14="http://schemas.microsoft.com/office/word/2010/wordml" xmlns:w15="http://schemas.microsoft.com/office/word/2012/wordml" xmlns:w16se="http://schemas.microsoft.com/office/word/2015/wordml/symex" xmlns:wpg="http://schemas.microsoft.com/office/word/2010/wordprocessingGroup" xmlns:wpi="http://schemas.microsoft.com/office/word/2010/wordprocessingInk" xmlns:wne="http://schemas.microsoft.com/office/word/2006/wordml" xmlns:wps="http://schemas.microsoft.com/office/word/2010/wordprocessingShape" mc:Ignorable="w14 w15 w16se wp14">
   <w:abstractNum w:abstractNumId="0" w15:restartNumberingAfterBreak="0">
     <w:nsid w:val="0A9F31BC"/>
     <w:multiLevelType w:val="hybridMultilevel"/>
@@ -8185,7 +8506,7 @@
 </file>
 
 <file path=word/styles.xml><?xml version="1.0" encoding="utf-8"?>
-<w:styles xmlns:mc="http://schemas.openxmlformats.org/markup-compatibility/2006" xmlns:r="http://schemas.openxmlformats.org/officeDocument/2006/relationships" xmlns:w="http://schemas.openxmlformats.org/wordprocessingml/2006/main" xmlns:w14="http://schemas.microsoft.com/office/word/2010/wordml" xmlns:w15="http://schemas.microsoft.com/office/word/2012/wordml" xmlns:w16cid="http://schemas.microsoft.com/office/word/2016/wordml/cid" xmlns:w16se="http://schemas.microsoft.com/office/word/2015/wordml/symex" mc:Ignorable="w14 w15 w16se w16cid">
+<w:styles xmlns:mc="http://schemas.openxmlformats.org/markup-compatibility/2006" xmlns:r="http://schemas.openxmlformats.org/officeDocument/2006/relationships" xmlns:w="http://schemas.openxmlformats.org/wordprocessingml/2006/main" xmlns:w14="http://schemas.microsoft.com/office/word/2010/wordml" xmlns:w15="http://schemas.microsoft.com/office/word/2012/wordml" xmlns:w16se="http://schemas.microsoft.com/office/word/2015/wordml/symex" mc:Ignorable="w14 w15 w16se">
   <w:docDefaults>
     <w:rPrDefault>
       <w:rPr>
@@ -8201,7 +8522,7 @@
       </w:pPr>
     </w:pPrDefault>
   </w:docDefaults>
-  <w:latentStyles w:defLockedState="0" w:defUIPriority="99" w:defSemiHidden="0" w:defUnhideWhenUsed="0" w:defQFormat="0" w:count="376">
+  <w:latentStyles w:defLockedState="0" w:defUIPriority="99" w:defSemiHidden="0" w:defUnhideWhenUsed="0" w:defQFormat="0" w:count="371">
     <w:lsdException w:name="Normal" w:uiPriority="0" w:qFormat="1"/>
     <w:lsdException w:name="heading 1" w:uiPriority="2" w:qFormat="1"/>
     <w:lsdException w:name="heading 2" w:semiHidden="1" w:uiPriority="2" w:unhideWhenUsed="1" w:qFormat="1"/>
@@ -8573,11 +8894,6 @@
     <w:lsdException w:name="List Table 5 Dark Accent 6" w:uiPriority="50"/>
     <w:lsdException w:name="List Table 6 Colorful Accent 6" w:uiPriority="51"/>
     <w:lsdException w:name="List Table 7 Colorful Accent 6" w:uiPriority="52"/>
-    <w:lsdException w:name="Mention" w:semiHidden="1" w:unhideWhenUsed="1"/>
-    <w:lsdException w:name="Smart Hyperlink" w:semiHidden="1" w:unhideWhenUsed="1"/>
-    <w:lsdException w:name="Hashtag" w:semiHidden="1" w:unhideWhenUsed="1"/>
-    <w:lsdException w:name="Unresolved Mention" w:semiHidden="1" w:unhideWhenUsed="1"/>
-    <w:lsdException w:name="Smart Link" w:semiHidden="1" w:unhideWhenUsed="1"/>
   </w:latentStyles>
   <w:style w:type="paragraph" w:default="1" w:styleId="Normal">
     <w:name w:val="Normal"/>
@@ -8969,7 +9285,7 @@
       <w:contextualSpacing/>
     </w:pPr>
   </w:style>
-  <w:style w:type="table" w:styleId="Tablaconcuadrcula5oscura-nfasis4">
+  <w:style w:type="table" w:styleId="Tabladecuadrcula5oscura-nfasis4">
     <w:name w:val="Grid Table 5 Dark Accent 4"/>
     <w:basedOn w:val="Tablanormal"/>
     <w:uiPriority w:val="50"/>
@@ -9075,7 +9391,7 @@
       </w:tcPr>
     </w:tblStylePr>
   </w:style>
-  <w:style w:type="table" w:styleId="Tablaconcuadrcula5oscura-nfasis6">
+  <w:style w:type="table" w:styleId="Tabladecuadrcula5oscura-nfasis6">
     <w:name w:val="Grid Table 5 Dark Accent 6"/>
     <w:basedOn w:val="Tablanormal"/>
     <w:uiPriority w:val="50"/>
@@ -9181,7 +9497,7 @@
       </w:tcPr>
     </w:tblStylePr>
   </w:style>
-  <w:style w:type="table" w:styleId="Tablaconcuadrcula5oscura-nfasis1">
+  <w:style w:type="table" w:styleId="Tabladecuadrcula5oscura-nfasis1">
     <w:name w:val="Grid Table 5 Dark Accent 1"/>
     <w:basedOn w:val="Tablanormal"/>
     <w:uiPriority w:val="50"/>
@@ -9286,6 +9602,16 @@
         <w:shd w:val="clear" w:color="auto" w:fill="FA7BA8" w:themeFill="accent1" w:themeFillTint="66"/>
       </w:tcPr>
     </w:tblStylePr>
+  </w:style>
+  <w:style w:type="character" w:customStyle="1" w:styleId="Textodemarcadordeposicin">
+    <w:name w:val="Texto de marcador de posición"/>
+    <w:basedOn w:val="Fuentedeprrafopredeter"/>
+    <w:uiPriority w:val="99"/>
+    <w:semiHidden/>
+    <w:rsid w:val="00770702"/>
+    <w:rPr>
+      <w:color w:val="808080"/>
+    </w:rPr>
   </w:style>
 </w:styles>
 </file>
@@ -9520,7 +9846,7 @@
 </file>
 
 <file path=customXml/itemProps1.xml><?xml version="1.0" encoding="utf-8"?>
-<ds:datastoreItem xmlns:ds="http://schemas.openxmlformats.org/officeDocument/2006/customXml" ds:itemID="{7F88D765-2B7E-48C7-8385-728111EADCB4}">
+<ds:datastoreItem xmlns:ds="http://schemas.openxmlformats.org/officeDocument/2006/customXml" ds:itemID="{4ED21692-DCAE-471C-9CDF-73432E5721E5}">
   <ds:schemaRefs>
     <ds:schemaRef ds:uri="http://schemas.openxmlformats.org/officeDocument/2006/bibliography"/>
   </ds:schemaRefs>

</xml_diff>